<commit_message>
Implement tracking a shipment's status with db
</commit_message>
<xml_diff>
--- a/MYSQL QUERIES.docx
+++ b/MYSQL QUERIES.docx
@@ -72,20 +72,50 @@
         <w:rPr>
           <w:lang w:val="en-US"/>
         </w:rPr>
-        <w:t xml:space="preserve">INSERT INTO TrackStatus(Code, Description, Status) </w:t>
-      </w:r>
-    </w:p>
-    <w:p>
-      <w:pPr>
-        <w:rPr>
-          <w:lang w:val="en-US"/>
-        </w:rPr>
-      </w:pPr>
-      <w:r>
-        <w:rPr>
-          <w:lang w:val="en-US"/>
-        </w:rPr>
-        <w:t>VALUES("AC", "Accepted", "N/Y"),</w:t>
+        <w:t xml:space="preserve">INSERT INTO </w:t>
+      </w:r>
+      <w:proofErr w:type="spellStart"/>
+      <w:proofErr w:type="gramStart"/>
+      <w:r>
+        <w:rPr>
+          <w:lang w:val="en-US"/>
+        </w:rPr>
+        <w:t>TrackStatus</w:t>
+      </w:r>
+      <w:proofErr w:type="spellEnd"/>
+      <w:r>
+        <w:rPr>
+          <w:lang w:val="en-US"/>
+        </w:rPr>
+        <w:t>(</w:t>
+      </w:r>
+      <w:proofErr w:type="gramEnd"/>
+      <w:r>
+        <w:rPr>
+          <w:lang w:val="en-US"/>
+        </w:rPr>
+        <w:t xml:space="preserve">Code, Description, Status) </w:t>
+      </w:r>
+    </w:p>
+    <w:p>
+      <w:pPr>
+        <w:rPr>
+          <w:lang w:val="en-US"/>
+        </w:rPr>
+      </w:pPr>
+      <w:proofErr w:type="gramStart"/>
+      <w:r>
+        <w:rPr>
+          <w:lang w:val="en-US"/>
+        </w:rPr>
+        <w:t>VALUES(</w:t>
+      </w:r>
+      <w:proofErr w:type="gramEnd"/>
+      <w:r>
+        <w:rPr>
+          <w:lang w:val="en-US"/>
+        </w:rPr>
+        <w:t>"AC", "Accepted", "N/Y"),</w:t>
       </w:r>
     </w:p>
     <w:p>
@@ -163,66 +193,158 @@
         <w:rPr>
           <w:lang w:val="en-US"/>
         </w:rPr>
-        <w:t>("NY", "Not Yet In System", "N/Y");</w:t>
-      </w:r>
-    </w:p>
-    <w:p>
-      <w:pPr>
-        <w:rPr>
-          <w:lang w:val="en-US"/>
-        </w:rPr>
-      </w:pPr>
-    </w:p>
-    <w:p>
-      <w:pPr>
-        <w:rPr>
-          <w:lang w:val="en-US"/>
-        </w:rPr>
-      </w:pPr>
-      <w:r>
-        <w:rPr>
-          <w:lang w:val="en-US"/>
-        </w:rPr>
-        <w:t xml:space="preserve">INSERT INTO Carrier(Name, Code) </w:t>
-      </w:r>
-    </w:p>
-    <w:p>
-      <w:pPr>
-        <w:rPr>
-          <w:lang w:val="en-US"/>
-        </w:rPr>
-      </w:pPr>
-      <w:r>
-        <w:rPr>
-          <w:lang w:val="en-US"/>
-        </w:rPr>
-        <w:t>VALUES("U.S.", "Postal Service  usps"),</w:t>
-      </w:r>
-    </w:p>
-    <w:p>
-      <w:pPr>
-        <w:rPr>
-          <w:lang w:val="en-US"/>
-        </w:rPr>
-      </w:pPr>
-      <w:r>
-        <w:rPr>
-          <w:lang w:val="en-US"/>
-        </w:rPr>
-        <w:t xml:space="preserve">  ("Stamps.com", "stamps_com"),</w:t>
-      </w:r>
-    </w:p>
-    <w:p>
-      <w:pPr>
-        <w:rPr>
-          <w:lang w:val="en-US"/>
-        </w:rPr>
-      </w:pPr>
-      <w:r>
-        <w:rPr>
-          <w:lang w:val="en-US"/>
-        </w:rPr>
-        <w:t xml:space="preserve">    ("FedEx" ,"fedex"),</w:t>
+        <w:t xml:space="preserve">("NY", "Not Yet </w:t>
+      </w:r>
+      <w:proofErr w:type="gramStart"/>
+      <w:r>
+        <w:rPr>
+          <w:lang w:val="en-US"/>
+        </w:rPr>
+        <w:t>In</w:t>
+      </w:r>
+      <w:proofErr w:type="gramEnd"/>
+      <w:r>
+        <w:rPr>
+          <w:lang w:val="en-US"/>
+        </w:rPr>
+        <w:t xml:space="preserve"> System", "N/Y");</w:t>
+      </w:r>
+    </w:p>
+    <w:p>
+      <w:pPr>
+        <w:rPr>
+          <w:lang w:val="en-US"/>
+        </w:rPr>
+      </w:pPr>
+    </w:p>
+    <w:p>
+      <w:pPr>
+        <w:rPr>
+          <w:lang w:val="en-US"/>
+        </w:rPr>
+      </w:pPr>
+      <w:r>
+        <w:rPr>
+          <w:lang w:val="en-US"/>
+        </w:rPr>
+        <w:t xml:space="preserve">INSERT INTO </w:t>
+      </w:r>
+      <w:proofErr w:type="gramStart"/>
+      <w:r>
+        <w:rPr>
+          <w:lang w:val="en-US"/>
+        </w:rPr>
+        <w:t>Carrier(</w:t>
+      </w:r>
+      <w:proofErr w:type="gramEnd"/>
+      <w:r>
+        <w:rPr>
+          <w:lang w:val="en-US"/>
+        </w:rPr>
+        <w:t xml:space="preserve">Name, Code) </w:t>
+      </w:r>
+    </w:p>
+    <w:p>
+      <w:pPr>
+        <w:rPr>
+          <w:lang w:val="en-US"/>
+        </w:rPr>
+      </w:pPr>
+      <w:proofErr w:type="gramStart"/>
+      <w:r>
+        <w:rPr>
+          <w:lang w:val="en-US"/>
+        </w:rPr>
+        <w:t>VALUES(</w:t>
+      </w:r>
+      <w:proofErr w:type="gramEnd"/>
+      <w:r>
+        <w:rPr>
+          <w:lang w:val="en-US"/>
+        </w:rPr>
+        <w:t xml:space="preserve">"U.S.", "Postal Service  </w:t>
+      </w:r>
+      <w:proofErr w:type="spellStart"/>
+      <w:r>
+        <w:rPr>
+          <w:lang w:val="en-US"/>
+        </w:rPr>
+        <w:t>usps</w:t>
+      </w:r>
+      <w:proofErr w:type="spellEnd"/>
+      <w:r>
+        <w:rPr>
+          <w:lang w:val="en-US"/>
+        </w:rPr>
+        <w:t>"),</w:t>
+      </w:r>
+    </w:p>
+    <w:p>
+      <w:pPr>
+        <w:rPr>
+          <w:lang w:val="en-US"/>
+        </w:rPr>
+      </w:pPr>
+      <w:r>
+        <w:rPr>
+          <w:lang w:val="en-US"/>
+        </w:rPr>
+        <w:t xml:space="preserve">  ("Stamps.com", "</w:t>
+      </w:r>
+      <w:proofErr w:type="spellStart"/>
+      <w:r>
+        <w:rPr>
+          <w:lang w:val="en-US"/>
+        </w:rPr>
+        <w:t>stamps_com</w:t>
+      </w:r>
+      <w:proofErr w:type="spellEnd"/>
+      <w:r>
+        <w:rPr>
+          <w:lang w:val="en-US"/>
+        </w:rPr>
+        <w:t>"),</w:t>
+      </w:r>
+    </w:p>
+    <w:p>
+      <w:pPr>
+        <w:rPr>
+          <w:lang w:val="en-US"/>
+        </w:rPr>
+      </w:pPr>
+      <w:r>
+        <w:rPr>
+          <w:lang w:val="en-US"/>
+        </w:rPr>
+        <w:t xml:space="preserve">    ("FedEx</w:t>
+      </w:r>
+      <w:proofErr w:type="gramStart"/>
+      <w:r>
+        <w:rPr>
+          <w:lang w:val="en-US"/>
+        </w:rPr>
+        <w:t>" ,</w:t>
+      </w:r>
+      <w:proofErr w:type="gramEnd"/>
+      <w:r>
+        <w:rPr>
+          <w:lang w:val="en-US"/>
+        </w:rPr>
+        <w:t>"</w:t>
+      </w:r>
+      <w:proofErr w:type="spellStart"/>
+      <w:r>
+        <w:rPr>
+          <w:lang w:val="en-US"/>
+        </w:rPr>
+        <w:t>fedex</w:t>
+      </w:r>
+      <w:proofErr w:type="spellEnd"/>
+      <w:r>
+        <w:rPr>
+          <w:lang w:val="en-US"/>
+        </w:rPr>
+        <w:t>"),</w:t>
       </w:r>
     </w:p>
     <w:p>
@@ -248,190 +370,478 @@
         <w:rPr>
           <w:lang w:val="en-US"/>
         </w:rPr>
-        <w:t xml:space="preserve">        ("DHL Express", "dhl_express"),</w:t>
-      </w:r>
-    </w:p>
-    <w:p>
-      <w:pPr>
-        <w:rPr>
-          <w:lang w:val="en-US"/>
-        </w:rPr>
-      </w:pPr>
-      <w:r>
-        <w:rPr>
-          <w:lang w:val="en-US"/>
-        </w:rPr>
-        <w:t xml:space="preserve">          ("DHL ECommerce", "dhl_global_mail"),</w:t>
-      </w:r>
-    </w:p>
-    <w:p>
-      <w:pPr>
-        <w:rPr>
-          <w:lang w:val="en-US"/>
-        </w:rPr>
-      </w:pPr>
-      <w:r>
-        <w:rPr>
-          <w:lang w:val="en-US"/>
-        </w:rPr>
-        <w:t xml:space="preserve">            ("Canada Post", "canada_post"),</w:t>
-      </w:r>
-    </w:p>
-    <w:p>
-      <w:pPr>
-        <w:rPr>
-          <w:lang w:val="en-US"/>
-        </w:rPr>
-      </w:pPr>
-      <w:r>
-        <w:rPr>
-          <w:lang w:val="en-US"/>
-        </w:rPr>
-        <w:t xml:space="preserve">              ("Australia Post", "australia_post"),</w:t>
-      </w:r>
-    </w:p>
-    <w:p>
-      <w:pPr>
-        <w:rPr>
-          <w:lang w:val="en-US"/>
-        </w:rPr>
-      </w:pPr>
-      <w:r>
-        <w:rPr>
-          <w:lang w:val="en-US"/>
-        </w:rPr>
-        <w:t xml:space="preserve">                ("First Mile", "firstmile"),</w:t>
-      </w:r>
-    </w:p>
-    <w:p>
-      <w:pPr>
-        <w:rPr>
-          <w:lang w:val="en-US"/>
-        </w:rPr>
-      </w:pPr>
-      <w:r>
-        <w:rPr>
-          <w:lang w:val="en-US"/>
-        </w:rPr>
-        <w:t xml:space="preserve">                  ("Asendia", "asendia"),</w:t>
-      </w:r>
-    </w:p>
-    <w:p>
-      <w:pPr>
-        <w:rPr>
-          <w:lang w:val="en-US"/>
-        </w:rPr>
-      </w:pPr>
-      <w:r>
-        <w:rPr>
-          <w:lang w:val="en-US"/>
-        </w:rPr>
-        <w:t xml:space="preserve">                    ("OnTrac", "ontrac"),</w:t>
-      </w:r>
-    </w:p>
-    <w:p>
-      <w:pPr>
-        <w:rPr>
-          <w:lang w:val="en-US"/>
-        </w:rPr>
-      </w:pPr>
-      <w:r>
-        <w:rPr>
-          <w:lang w:val="en-US"/>
-        </w:rPr>
-        <w:t xml:space="preserve">                      ("APC", "apc"),</w:t>
-      </w:r>
-    </w:p>
-    <w:p>
-      <w:pPr>
-        <w:rPr>
-          <w:lang w:val="en-US"/>
-        </w:rPr>
-      </w:pPr>
-      <w:r>
-        <w:rPr>
-          <w:lang w:val="en-US"/>
-        </w:rPr>
-        <w:t xml:space="preserve">                        ("Newgistics", "newgistics"),</w:t>
-      </w:r>
-    </w:p>
-    <w:p>
-      <w:pPr>
-        <w:rPr>
-          <w:lang w:val="en-US"/>
-        </w:rPr>
-      </w:pPr>
-      <w:r>
-        <w:rPr>
-          <w:lang w:val="en-US"/>
-        </w:rPr>
-        <w:t xml:space="preserve">                          ("Globegistics", "globegistics"),</w:t>
-      </w:r>
-    </w:p>
-    <w:p>
-      <w:pPr>
-        <w:rPr>
-          <w:lang w:val="en-US"/>
-        </w:rPr>
-      </w:pPr>
-      <w:r>
-        <w:rPr>
-          <w:lang w:val="en-US"/>
-        </w:rPr>
-        <w:t xml:space="preserve">                            ("RR Donnelley", "rr_donnelley"),</w:t>
-      </w:r>
-    </w:p>
-    <w:p>
-      <w:pPr>
-        <w:rPr>
-          <w:lang w:val="en-US"/>
-        </w:rPr>
-      </w:pPr>
-      <w:r>
-        <w:rPr>
-          <w:lang w:val="en-US"/>
-        </w:rPr>
-        <w:t xml:space="preserve">                              ("IMEX", "imex"),</w:t>
-      </w:r>
-    </w:p>
-    <w:p>
-      <w:pPr>
-        <w:rPr>
-          <w:lang w:val="en-US"/>
-        </w:rPr>
-      </w:pPr>
-      <w:r>
-        <w:rPr>
-          <w:lang w:val="en-US"/>
-        </w:rPr>
-        <w:t xml:space="preserve">                                ("Access Worldwide", "access_worldwide"),</w:t>
-      </w:r>
-    </w:p>
-    <w:p>
-      <w:pPr>
-        <w:rPr>
-          <w:lang w:val="en-US"/>
-        </w:rPr>
-      </w:pPr>
-      <w:r>
-        <w:rPr>
-          <w:lang w:val="en-US"/>
-        </w:rPr>
-        <w:t xml:space="preserve">                                  ("Purolator Canada", "purolator_ca"),</w:t>
-      </w:r>
-    </w:p>
-    <w:p>
-      <w:pPr>
-        <w:rPr>
-          <w:lang w:val="en-US"/>
-        </w:rPr>
-      </w:pPr>
-      <w:r>
-        <w:rPr>
-          <w:lang w:val="en-US"/>
-        </w:rPr>
-        <w:t xml:space="preserve">                                    ("Sendle", "sendle");</w:t>
-      </w:r>
+        <w:t xml:space="preserve">        ("DHL Express", "</w:t>
+      </w:r>
+      <w:proofErr w:type="spellStart"/>
+      <w:r>
+        <w:rPr>
+          <w:lang w:val="en-US"/>
+        </w:rPr>
+        <w:t>dhl_express</w:t>
+      </w:r>
+      <w:proofErr w:type="spellEnd"/>
+      <w:r>
+        <w:rPr>
+          <w:lang w:val="en-US"/>
+        </w:rPr>
+        <w:t>"),</w:t>
+      </w:r>
+    </w:p>
+    <w:p>
+      <w:pPr>
+        <w:rPr>
+          <w:lang w:val="en-US"/>
+        </w:rPr>
+      </w:pPr>
+      <w:r>
+        <w:rPr>
+          <w:lang w:val="en-US"/>
+        </w:rPr>
+        <w:t xml:space="preserve">          ("DHL ECommerce", "</w:t>
+      </w:r>
+      <w:proofErr w:type="spellStart"/>
+      <w:r>
+        <w:rPr>
+          <w:lang w:val="en-US"/>
+        </w:rPr>
+        <w:t>dhl_global_mail</w:t>
+      </w:r>
+      <w:proofErr w:type="spellEnd"/>
+      <w:r>
+        <w:rPr>
+          <w:lang w:val="en-US"/>
+        </w:rPr>
+        <w:t>"),</w:t>
+      </w:r>
+    </w:p>
+    <w:p>
+      <w:pPr>
+        <w:rPr>
+          <w:lang w:val="en-US"/>
+        </w:rPr>
+      </w:pPr>
+      <w:r>
+        <w:rPr>
+          <w:lang w:val="en-US"/>
+        </w:rPr>
+        <w:t xml:space="preserve">            ("Canada Post", "</w:t>
+      </w:r>
+      <w:proofErr w:type="spellStart"/>
+      <w:r>
+        <w:rPr>
+          <w:lang w:val="en-US"/>
+        </w:rPr>
+        <w:t>canada_post</w:t>
+      </w:r>
+      <w:proofErr w:type="spellEnd"/>
+      <w:r>
+        <w:rPr>
+          <w:lang w:val="en-US"/>
+        </w:rPr>
+        <w:t>"),</w:t>
+      </w:r>
+    </w:p>
+    <w:p>
+      <w:pPr>
+        <w:rPr>
+          <w:lang w:val="en-US"/>
+        </w:rPr>
+      </w:pPr>
+      <w:r>
+        <w:rPr>
+          <w:lang w:val="en-US"/>
+        </w:rPr>
+        <w:t xml:space="preserve">              ("Australia Post", "</w:t>
+      </w:r>
+      <w:proofErr w:type="spellStart"/>
+      <w:r>
+        <w:rPr>
+          <w:lang w:val="en-US"/>
+        </w:rPr>
+        <w:t>australia_post</w:t>
+      </w:r>
+      <w:proofErr w:type="spellEnd"/>
+      <w:r>
+        <w:rPr>
+          <w:lang w:val="en-US"/>
+        </w:rPr>
+        <w:t>"),</w:t>
+      </w:r>
+    </w:p>
+    <w:p>
+      <w:pPr>
+        <w:rPr>
+          <w:lang w:val="en-US"/>
+        </w:rPr>
+      </w:pPr>
+      <w:r>
+        <w:rPr>
+          <w:lang w:val="en-US"/>
+        </w:rPr>
+        <w:t xml:space="preserve">                ("First Mile", "</w:t>
+      </w:r>
+      <w:proofErr w:type="spellStart"/>
+      <w:r>
+        <w:rPr>
+          <w:lang w:val="en-US"/>
+        </w:rPr>
+        <w:t>firstmile</w:t>
+      </w:r>
+      <w:proofErr w:type="spellEnd"/>
+      <w:r>
+        <w:rPr>
+          <w:lang w:val="en-US"/>
+        </w:rPr>
+        <w:t>"),</w:t>
+      </w:r>
+    </w:p>
+    <w:p>
+      <w:pPr>
+        <w:rPr>
+          <w:lang w:val="en-US"/>
+        </w:rPr>
+      </w:pPr>
+      <w:r>
+        <w:rPr>
+          <w:lang w:val="en-US"/>
+        </w:rPr>
+        <w:t xml:space="preserve">                  ("</w:t>
+      </w:r>
+      <w:proofErr w:type="spellStart"/>
+      <w:r>
+        <w:rPr>
+          <w:lang w:val="en-US"/>
+        </w:rPr>
+        <w:t>Asendia</w:t>
+      </w:r>
+      <w:proofErr w:type="spellEnd"/>
+      <w:r>
+        <w:rPr>
+          <w:lang w:val="en-US"/>
+        </w:rPr>
+        <w:t>", "</w:t>
+      </w:r>
+      <w:proofErr w:type="spellStart"/>
+      <w:r>
+        <w:rPr>
+          <w:lang w:val="en-US"/>
+        </w:rPr>
+        <w:t>asendia</w:t>
+      </w:r>
+      <w:proofErr w:type="spellEnd"/>
+      <w:r>
+        <w:rPr>
+          <w:lang w:val="en-US"/>
+        </w:rPr>
+        <w:t>"),</w:t>
+      </w:r>
+    </w:p>
+    <w:p>
+      <w:pPr>
+        <w:rPr>
+          <w:lang w:val="en-US"/>
+        </w:rPr>
+      </w:pPr>
+      <w:r>
+        <w:rPr>
+          <w:lang w:val="en-US"/>
+        </w:rPr>
+        <w:t xml:space="preserve">                    ("</w:t>
+      </w:r>
+      <w:proofErr w:type="spellStart"/>
+      <w:r>
+        <w:rPr>
+          <w:lang w:val="en-US"/>
+        </w:rPr>
+        <w:t>OnTrac</w:t>
+      </w:r>
+      <w:proofErr w:type="spellEnd"/>
+      <w:r>
+        <w:rPr>
+          <w:lang w:val="en-US"/>
+        </w:rPr>
+        <w:t>", "</w:t>
+      </w:r>
+      <w:proofErr w:type="spellStart"/>
+      <w:r>
+        <w:rPr>
+          <w:lang w:val="en-US"/>
+        </w:rPr>
+        <w:t>ontrac</w:t>
+      </w:r>
+      <w:proofErr w:type="spellEnd"/>
+      <w:r>
+        <w:rPr>
+          <w:lang w:val="en-US"/>
+        </w:rPr>
+        <w:t>"),</w:t>
+      </w:r>
+    </w:p>
+    <w:p>
+      <w:pPr>
+        <w:rPr>
+          <w:lang w:val="en-US"/>
+        </w:rPr>
+      </w:pPr>
+      <w:r>
+        <w:rPr>
+          <w:lang w:val="en-US"/>
+        </w:rPr>
+        <w:t xml:space="preserve">                      ("APC", "</w:t>
+      </w:r>
+      <w:proofErr w:type="spellStart"/>
+      <w:r>
+        <w:rPr>
+          <w:lang w:val="en-US"/>
+        </w:rPr>
+        <w:t>apc</w:t>
+      </w:r>
+      <w:proofErr w:type="spellEnd"/>
+      <w:r>
+        <w:rPr>
+          <w:lang w:val="en-US"/>
+        </w:rPr>
+        <w:t>"),</w:t>
+      </w:r>
+    </w:p>
+    <w:p>
+      <w:pPr>
+        <w:rPr>
+          <w:lang w:val="en-US"/>
+        </w:rPr>
+      </w:pPr>
+      <w:r>
+        <w:rPr>
+          <w:lang w:val="en-US"/>
+        </w:rPr>
+        <w:t xml:space="preserve">                        ("</w:t>
+      </w:r>
+      <w:proofErr w:type="spellStart"/>
+      <w:r>
+        <w:rPr>
+          <w:lang w:val="en-US"/>
+        </w:rPr>
+        <w:t>Newgistics</w:t>
+      </w:r>
+      <w:proofErr w:type="spellEnd"/>
+      <w:r>
+        <w:rPr>
+          <w:lang w:val="en-US"/>
+        </w:rPr>
+        <w:t>", "</w:t>
+      </w:r>
+      <w:proofErr w:type="spellStart"/>
+      <w:r>
+        <w:rPr>
+          <w:lang w:val="en-US"/>
+        </w:rPr>
+        <w:t>newgistics</w:t>
+      </w:r>
+      <w:proofErr w:type="spellEnd"/>
+      <w:r>
+        <w:rPr>
+          <w:lang w:val="en-US"/>
+        </w:rPr>
+        <w:t>"),</w:t>
+      </w:r>
+    </w:p>
+    <w:p>
+      <w:pPr>
+        <w:rPr>
+          <w:lang w:val="en-US"/>
+        </w:rPr>
+      </w:pPr>
+      <w:r>
+        <w:rPr>
+          <w:lang w:val="en-US"/>
+        </w:rPr>
+        <w:t xml:space="preserve">                          ("</w:t>
+      </w:r>
+      <w:proofErr w:type="spellStart"/>
+      <w:r>
+        <w:rPr>
+          <w:lang w:val="en-US"/>
+        </w:rPr>
+        <w:t>Globegistics</w:t>
+      </w:r>
+      <w:proofErr w:type="spellEnd"/>
+      <w:r>
+        <w:rPr>
+          <w:lang w:val="en-US"/>
+        </w:rPr>
+        <w:t>", "</w:t>
+      </w:r>
+      <w:proofErr w:type="spellStart"/>
+      <w:r>
+        <w:rPr>
+          <w:lang w:val="en-US"/>
+        </w:rPr>
+        <w:t>globegistics</w:t>
+      </w:r>
+      <w:proofErr w:type="spellEnd"/>
+      <w:r>
+        <w:rPr>
+          <w:lang w:val="en-US"/>
+        </w:rPr>
+        <w:t>"),</w:t>
+      </w:r>
+    </w:p>
+    <w:p>
+      <w:pPr>
+        <w:rPr>
+          <w:lang w:val="en-US"/>
+        </w:rPr>
+      </w:pPr>
+      <w:r>
+        <w:rPr>
+          <w:lang w:val="en-US"/>
+        </w:rPr>
+        <w:t xml:space="preserve">                            ("RR Donnelley", "</w:t>
+      </w:r>
+      <w:proofErr w:type="spellStart"/>
+      <w:r>
+        <w:rPr>
+          <w:lang w:val="en-US"/>
+        </w:rPr>
+        <w:t>rr_donnelley</w:t>
+      </w:r>
+      <w:proofErr w:type="spellEnd"/>
+      <w:r>
+        <w:rPr>
+          <w:lang w:val="en-US"/>
+        </w:rPr>
+        <w:t>"),</w:t>
+      </w:r>
+    </w:p>
+    <w:p>
+      <w:pPr>
+        <w:rPr>
+          <w:lang w:val="en-US"/>
+        </w:rPr>
+      </w:pPr>
+      <w:r>
+        <w:rPr>
+          <w:lang w:val="en-US"/>
+        </w:rPr>
+        <w:t xml:space="preserve">                              ("IMEX", "</w:t>
+      </w:r>
+      <w:proofErr w:type="spellStart"/>
+      <w:r>
+        <w:rPr>
+          <w:lang w:val="en-US"/>
+        </w:rPr>
+        <w:t>imex</w:t>
+      </w:r>
+      <w:proofErr w:type="spellEnd"/>
+      <w:r>
+        <w:rPr>
+          <w:lang w:val="en-US"/>
+        </w:rPr>
+        <w:t>"),</w:t>
+      </w:r>
+    </w:p>
+    <w:p>
+      <w:pPr>
+        <w:rPr>
+          <w:lang w:val="en-US"/>
+        </w:rPr>
+      </w:pPr>
+      <w:r>
+        <w:rPr>
+          <w:lang w:val="en-US"/>
+        </w:rPr>
+        <w:t xml:space="preserve">                                ("Access Worldwide", "</w:t>
+      </w:r>
+      <w:proofErr w:type="spellStart"/>
+      <w:r>
+        <w:rPr>
+          <w:lang w:val="en-US"/>
+        </w:rPr>
+        <w:t>access_worldwide</w:t>
+      </w:r>
+      <w:proofErr w:type="spellEnd"/>
+      <w:r>
+        <w:rPr>
+          <w:lang w:val="en-US"/>
+        </w:rPr>
+        <w:t>"),</w:t>
+      </w:r>
+    </w:p>
+    <w:p>
+      <w:pPr>
+        <w:rPr>
+          <w:lang w:val="en-US"/>
+        </w:rPr>
+      </w:pPr>
+      <w:r>
+        <w:rPr>
+          <w:lang w:val="en-US"/>
+        </w:rPr>
+        <w:t xml:space="preserve">                                  ("Purolator Canada", "</w:t>
+      </w:r>
+      <w:proofErr w:type="spellStart"/>
+      <w:r>
+        <w:rPr>
+          <w:lang w:val="en-US"/>
+        </w:rPr>
+        <w:t>purolator_ca</w:t>
+      </w:r>
+      <w:proofErr w:type="spellEnd"/>
+      <w:r>
+        <w:rPr>
+          <w:lang w:val="en-US"/>
+        </w:rPr>
+        <w:t>"),</w:t>
+      </w:r>
+    </w:p>
+    <w:p>
+      <w:pPr>
+        <w:rPr>
+          <w:lang w:val="en-US"/>
+        </w:rPr>
+      </w:pPr>
+      <w:r>
+        <w:rPr>
+          <w:lang w:val="en-US"/>
+        </w:rPr>
+        <w:t xml:space="preserve">                                    ("</w:t>
+      </w:r>
+      <w:proofErr w:type="spellStart"/>
+      <w:r>
+        <w:rPr>
+          <w:lang w:val="en-US"/>
+        </w:rPr>
+        <w:t>Sendle</w:t>
+      </w:r>
+      <w:proofErr w:type="spellEnd"/>
+      <w:r>
+        <w:rPr>
+          <w:lang w:val="en-US"/>
+        </w:rPr>
+        <w:t>", "</w:t>
+      </w:r>
+      <w:proofErr w:type="spellStart"/>
+      <w:r>
+        <w:rPr>
+          <w:lang w:val="en-US"/>
+        </w:rPr>
+        <w:t>sendle</w:t>
+      </w:r>
+      <w:proofErr w:type="spellEnd"/>
+      <w:r>
+        <w:rPr>
+          <w:lang w:val="en-US"/>
+        </w:rPr>
+        <w:t>"</w:t>
+      </w:r>
+      <w:proofErr w:type="gramStart"/>
+      <w:r>
+        <w:rPr>
+          <w:lang w:val="en-US"/>
+        </w:rPr>
+        <w:t>);</w:t>
+      </w:r>
+      <w:proofErr w:type="gramEnd"/>
     </w:p>
     <w:p>
       <w:pPr>
@@ -470,98 +880,204 @@
         <w:rPr>
           <w:lang w:val="en-US"/>
         </w:rPr>
-        <w:t>CREATE TABLE Customer(</w:t>
-      </w:r>
-    </w:p>
-    <w:p>
-      <w:pPr>
-        <w:rPr>
-          <w:lang w:val="en-US"/>
-        </w:rPr>
-      </w:pPr>
-      <w:r>
-        <w:rPr>
-          <w:lang w:val="en-US"/>
-        </w:rPr>
-        <w:t xml:space="preserve">  Phone VARCHAR(255) NOT NULL,</w:t>
-      </w:r>
-    </w:p>
-    <w:p>
-      <w:pPr>
-        <w:rPr>
-          <w:lang w:val="en-US"/>
-        </w:rPr>
-      </w:pPr>
-      <w:r>
-        <w:rPr>
-          <w:lang w:val="en-US"/>
-        </w:rPr>
-        <w:t xml:space="preserve">  Name VARCHAR(255),</w:t>
-      </w:r>
-    </w:p>
-    <w:p>
-      <w:pPr>
-        <w:rPr>
-          <w:lang w:val="en-US"/>
-        </w:rPr>
-      </w:pPr>
-      <w:r>
-        <w:rPr>
-          <w:lang w:val="en-US"/>
-        </w:rPr>
-        <w:t xml:space="preserve">  Country VARCHAR(255) NOT NULL,</w:t>
-      </w:r>
-    </w:p>
-    <w:p>
-      <w:pPr>
-        <w:rPr>
-          <w:lang w:val="en-US"/>
-        </w:rPr>
-      </w:pPr>
-      <w:r>
-        <w:rPr>
-          <w:lang w:val="en-US"/>
-        </w:rPr>
-        <w:t xml:space="preserve">  City VARCHAR(255) NOT NULL,</w:t>
-      </w:r>
-    </w:p>
-    <w:p>
-      <w:pPr>
-        <w:rPr>
-          <w:lang w:val="en-US"/>
-        </w:rPr>
-      </w:pPr>
-      <w:r>
-        <w:rPr>
-          <w:lang w:val="en-US"/>
-        </w:rPr>
-        <w:t xml:space="preserve">  Address1 VARCHAR(255) NOT NULL,</w:t>
-      </w:r>
-    </w:p>
-    <w:p>
-      <w:pPr>
-        <w:rPr>
-          <w:lang w:val="en-US"/>
-        </w:rPr>
-      </w:pPr>
-      <w:r>
-        <w:rPr>
-          <w:lang w:val="en-US"/>
-        </w:rPr>
-        <w:t xml:space="preserve">  Address2 VARCHAR(255),</w:t>
-      </w:r>
-    </w:p>
-    <w:p>
-      <w:pPr>
-        <w:rPr>
-          <w:lang w:val="en-US"/>
-        </w:rPr>
-      </w:pPr>
-      <w:r>
-        <w:rPr>
-          <w:lang w:val="en-US"/>
-        </w:rPr>
-        <w:t xml:space="preserve">  PostalCode INT NOT NULL,</w:t>
+        <w:t xml:space="preserve">CREATE TABLE </w:t>
+      </w:r>
+      <w:proofErr w:type="gramStart"/>
+      <w:r>
+        <w:rPr>
+          <w:lang w:val="en-US"/>
+        </w:rPr>
+        <w:t>Customer(</w:t>
+      </w:r>
+      <w:proofErr w:type="gramEnd"/>
+    </w:p>
+    <w:p>
+      <w:pPr>
+        <w:rPr>
+          <w:lang w:val="en-US"/>
+        </w:rPr>
+      </w:pPr>
+      <w:r>
+        <w:rPr>
+          <w:lang w:val="en-US"/>
+        </w:rPr>
+        <w:t xml:space="preserve">  Phone </w:t>
+      </w:r>
+      <w:proofErr w:type="gramStart"/>
+      <w:r>
+        <w:rPr>
+          <w:lang w:val="en-US"/>
+        </w:rPr>
+        <w:t>VARCHAR(</w:t>
+      </w:r>
+      <w:proofErr w:type="gramEnd"/>
+      <w:r>
+        <w:rPr>
+          <w:lang w:val="en-US"/>
+        </w:rPr>
+        <w:t>255) NOT NULL,</w:t>
+      </w:r>
+    </w:p>
+    <w:p>
+      <w:pPr>
+        <w:rPr>
+          <w:lang w:val="en-US"/>
+        </w:rPr>
+      </w:pPr>
+      <w:r>
+        <w:rPr>
+          <w:lang w:val="en-US"/>
+        </w:rPr>
+        <w:t xml:space="preserve">  Name </w:t>
+      </w:r>
+      <w:proofErr w:type="gramStart"/>
+      <w:r>
+        <w:rPr>
+          <w:lang w:val="en-US"/>
+        </w:rPr>
+        <w:t>VARCHAR(</w:t>
+      </w:r>
+      <w:proofErr w:type="gramEnd"/>
+      <w:r>
+        <w:rPr>
+          <w:lang w:val="en-US"/>
+        </w:rPr>
+        <w:t>255),</w:t>
+      </w:r>
+    </w:p>
+    <w:p>
+      <w:pPr>
+        <w:rPr>
+          <w:lang w:val="en-US"/>
+        </w:rPr>
+      </w:pPr>
+      <w:r>
+        <w:rPr>
+          <w:lang w:val="en-US"/>
+        </w:rPr>
+        <w:t xml:space="preserve">  Country </w:t>
+      </w:r>
+      <w:proofErr w:type="gramStart"/>
+      <w:r>
+        <w:rPr>
+          <w:lang w:val="en-US"/>
+        </w:rPr>
+        <w:t>VARCHAR(</w:t>
+      </w:r>
+      <w:proofErr w:type="gramEnd"/>
+      <w:r>
+        <w:rPr>
+          <w:lang w:val="en-US"/>
+        </w:rPr>
+        <w:t>255) NOT NULL,</w:t>
+      </w:r>
+    </w:p>
+    <w:p>
+      <w:pPr>
+        <w:rPr>
+          <w:lang w:val="en-US"/>
+        </w:rPr>
+      </w:pPr>
+      <w:r>
+        <w:rPr>
+          <w:lang w:val="en-US"/>
+        </w:rPr>
+        <w:t xml:space="preserve">  City </w:t>
+      </w:r>
+      <w:proofErr w:type="gramStart"/>
+      <w:r>
+        <w:rPr>
+          <w:lang w:val="en-US"/>
+        </w:rPr>
+        <w:t>VARCHAR(</w:t>
+      </w:r>
+      <w:proofErr w:type="gramEnd"/>
+      <w:r>
+        <w:rPr>
+          <w:lang w:val="en-US"/>
+        </w:rPr>
+        <w:t>255) NOT NULL,</w:t>
+      </w:r>
+    </w:p>
+    <w:p>
+      <w:pPr>
+        <w:rPr>
+          <w:lang w:val="en-US"/>
+        </w:rPr>
+      </w:pPr>
+      <w:r>
+        <w:rPr>
+          <w:lang w:val="en-US"/>
+        </w:rPr>
+        <w:t xml:space="preserve">  Address1 </w:t>
+      </w:r>
+      <w:proofErr w:type="gramStart"/>
+      <w:r>
+        <w:rPr>
+          <w:lang w:val="en-US"/>
+        </w:rPr>
+        <w:t>VARCHAR(</w:t>
+      </w:r>
+      <w:proofErr w:type="gramEnd"/>
+      <w:r>
+        <w:rPr>
+          <w:lang w:val="en-US"/>
+        </w:rPr>
+        <w:t>255) NOT NULL,</w:t>
+      </w:r>
+    </w:p>
+    <w:p>
+      <w:pPr>
+        <w:rPr>
+          <w:lang w:val="en-US"/>
+        </w:rPr>
+      </w:pPr>
+      <w:r>
+        <w:rPr>
+          <w:lang w:val="en-US"/>
+        </w:rPr>
+        <w:t xml:space="preserve">  Address2 </w:t>
+      </w:r>
+      <w:proofErr w:type="gramStart"/>
+      <w:r>
+        <w:rPr>
+          <w:lang w:val="en-US"/>
+        </w:rPr>
+        <w:t>VARCHAR(</w:t>
+      </w:r>
+      <w:proofErr w:type="gramEnd"/>
+      <w:r>
+        <w:rPr>
+          <w:lang w:val="en-US"/>
+        </w:rPr>
+        <w:t>255),</w:t>
+      </w:r>
+    </w:p>
+    <w:p>
+      <w:pPr>
+        <w:rPr>
+          <w:lang w:val="en-US"/>
+        </w:rPr>
+      </w:pPr>
+      <w:r>
+        <w:rPr>
+          <w:lang w:val="en-US"/>
+        </w:rPr>
+        <w:t xml:space="preserve">  </w:t>
+      </w:r>
+      <w:proofErr w:type="spellStart"/>
+      <w:r>
+        <w:rPr>
+          <w:lang w:val="en-US"/>
+        </w:rPr>
+        <w:t>PostalCode</w:t>
+      </w:r>
+      <w:proofErr w:type="spellEnd"/>
+      <w:r>
+        <w:rPr>
+          <w:lang w:val="en-US"/>
+        </w:rPr>
+        <w:t xml:space="preserve"> INT NOT NULL,</w:t>
       </w:r>
     </w:p>
     <w:p>
@@ -607,189 +1123,541 @@
         <w:rPr>
           <w:lang w:val="en-US"/>
         </w:rPr>
-        <w:t>CREATE TABLE Shipment(</w:t>
-      </w:r>
-    </w:p>
-    <w:p>
-      <w:pPr>
-        <w:rPr>
-          <w:lang w:val="en-US"/>
-        </w:rPr>
-      </w:pPr>
-      <w:r>
-        <w:rPr>
-          <w:lang w:val="en-US"/>
-        </w:rPr>
-        <w:t xml:space="preserve">    Id INT NOT NULL auto_increment,</w:t>
-      </w:r>
-    </w:p>
-    <w:p>
-      <w:pPr>
-        <w:rPr>
-          <w:lang w:val="en-US"/>
-        </w:rPr>
-      </w:pPr>
-      <w:r>
-        <w:rPr>
-          <w:lang w:val="en-US"/>
-        </w:rPr>
-        <w:t xml:space="preserve">    TrackingNumber INT NOT NULL,</w:t>
-      </w:r>
-    </w:p>
-    <w:p>
-      <w:pPr>
-        <w:rPr>
-          <w:lang w:val="en-US"/>
-        </w:rPr>
-      </w:pPr>
-      <w:r>
-        <w:rPr>
-          <w:lang w:val="en-US"/>
-        </w:rPr>
-        <w:t xml:space="preserve">    FromPhone VARCHAR(255) NOT NULL,</w:t>
-      </w:r>
-    </w:p>
-    <w:p>
-      <w:pPr>
-        <w:rPr>
-          <w:lang w:val="en-US"/>
-        </w:rPr>
-      </w:pPr>
-      <w:r>
-        <w:rPr>
-          <w:lang w:val="en-US"/>
-        </w:rPr>
-        <w:t xml:space="preserve">    ToPhone VARCHAR(255) NOT NULL,</w:t>
-      </w:r>
-    </w:p>
-    <w:p>
-      <w:pPr>
-        <w:rPr>
-          <w:lang w:val="en-US"/>
-        </w:rPr>
-      </w:pPr>
-      <w:r>
-        <w:rPr>
-          <w:lang w:val="en-US"/>
-        </w:rPr>
-        <w:t xml:space="preserve">    CarrierId INT NOT NULL,</w:t>
-      </w:r>
-    </w:p>
-    <w:p>
-      <w:pPr>
-        <w:rPr>
-          <w:lang w:val="en-US"/>
-        </w:rPr>
-      </w:pPr>
-      <w:r>
-        <w:rPr>
-          <w:lang w:val="en-US"/>
-        </w:rPr>
-        <w:t xml:space="preserve">    StatusId INT NOT NULL,</w:t>
-      </w:r>
-    </w:p>
-    <w:p>
-      <w:pPr>
-        <w:rPr>
-          <w:lang w:val="en-US"/>
-        </w:rPr>
-      </w:pPr>
-      <w:r>
-        <w:rPr>
-          <w:lang w:val="en-US"/>
-        </w:rPr>
-        <w:t xml:space="preserve">    ShipDate VARCHAR(30) NOT NULL,</w:t>
-      </w:r>
-    </w:p>
-    <w:p>
-      <w:pPr>
-        <w:rPr>
-          <w:lang w:val="en-US"/>
-        </w:rPr>
-      </w:pPr>
-      <w:r>
-        <w:rPr>
-          <w:lang w:val="en-US"/>
-        </w:rPr>
-        <w:t xml:space="preserve">    ArrivalDate VARCHAR(30) NOT NULL,</w:t>
-      </w:r>
-    </w:p>
-    <w:p>
-      <w:pPr>
-        <w:rPr>
-          <w:lang w:val="en-US"/>
-        </w:rPr>
-      </w:pPr>
-      <w:r>
-        <w:rPr>
-          <w:lang w:val="en-US"/>
-        </w:rPr>
-        <w:t xml:space="preserve">    EstimatedArrivalDate VARCHAR(30) NOT NULL,</w:t>
-      </w:r>
-    </w:p>
-    <w:p>
-      <w:pPr>
-        <w:rPr>
-          <w:lang w:val="en-US"/>
-        </w:rPr>
-      </w:pPr>
-      <w:r>
-        <w:rPr>
-          <w:lang w:val="en-US"/>
-        </w:rPr>
-        <w:t xml:space="preserve">    PRIMARY KEY(Id, TrackingNumber),</w:t>
-      </w:r>
-    </w:p>
-    <w:p>
-      <w:pPr>
-        <w:rPr>
-          <w:lang w:val="en-US"/>
-        </w:rPr>
-      </w:pPr>
-      <w:r>
-        <w:rPr>
-          <w:lang w:val="en-US"/>
-        </w:rPr>
-        <w:t xml:space="preserve">    FOREIGN KEY(FromPhone) REFERENCES Customer(Phone),</w:t>
-      </w:r>
-    </w:p>
-    <w:p>
-      <w:pPr>
-        <w:rPr>
-          <w:lang w:val="en-US"/>
-        </w:rPr>
-      </w:pPr>
-      <w:r>
-        <w:rPr>
-          <w:lang w:val="en-US"/>
-        </w:rPr>
-        <w:t xml:space="preserve">    FOREIGN KEY(ToPhone) REFERENCES Customer(Phone),</w:t>
-      </w:r>
-    </w:p>
-    <w:p>
-      <w:pPr>
-        <w:rPr>
-          <w:lang w:val="en-US"/>
-        </w:rPr>
-      </w:pPr>
-      <w:r>
-        <w:rPr>
-          <w:lang w:val="en-US"/>
-        </w:rPr>
-        <w:t xml:space="preserve">    FOREIGN KEY(CarrierId) REFERENCES Carrier(Id),</w:t>
-      </w:r>
-    </w:p>
-    <w:p>
-      <w:pPr>
-        <w:rPr>
-          <w:lang w:val="en-US"/>
-        </w:rPr>
-      </w:pPr>
-      <w:r>
-        <w:rPr>
-          <w:lang w:val="en-US"/>
-        </w:rPr>
-        <w:t xml:space="preserve">    FOREIGN KEY(StatusId) REFERENCES TrackStatus(Id)</w:t>
+        <w:t xml:space="preserve">CREATE TABLE </w:t>
+      </w:r>
+      <w:proofErr w:type="gramStart"/>
+      <w:r>
+        <w:rPr>
+          <w:lang w:val="en-US"/>
+        </w:rPr>
+        <w:t>Shipment(</w:t>
+      </w:r>
+      <w:proofErr w:type="gramEnd"/>
+    </w:p>
+    <w:p>
+      <w:pPr>
+        <w:rPr>
+          <w:lang w:val="en-US"/>
+        </w:rPr>
+      </w:pPr>
+      <w:r>
+        <w:rPr>
+          <w:lang w:val="en-US"/>
+        </w:rPr>
+        <w:t xml:space="preserve">    Id INT NOT NULL </w:t>
+      </w:r>
+      <w:proofErr w:type="spellStart"/>
+      <w:r>
+        <w:rPr>
+          <w:lang w:val="en-US"/>
+        </w:rPr>
+        <w:t>auto_increment</w:t>
+      </w:r>
+      <w:proofErr w:type="spellEnd"/>
+      <w:r>
+        <w:rPr>
+          <w:lang w:val="en-US"/>
+        </w:rPr>
+        <w:t>,</w:t>
+      </w:r>
+    </w:p>
+    <w:p>
+      <w:pPr>
+        <w:rPr>
+          <w:lang w:val="en-US"/>
+        </w:rPr>
+      </w:pPr>
+      <w:r>
+        <w:rPr>
+          <w:lang w:val="en-US"/>
+        </w:rPr>
+        <w:t xml:space="preserve">    </w:t>
+      </w:r>
+      <w:proofErr w:type="spellStart"/>
+      <w:r>
+        <w:rPr>
+          <w:lang w:val="en-US"/>
+        </w:rPr>
+        <w:t>TrackingNumber</w:t>
+      </w:r>
+      <w:proofErr w:type="spellEnd"/>
+      <w:r>
+        <w:rPr>
+          <w:lang w:val="en-US"/>
+        </w:rPr>
+        <w:t xml:space="preserve"> INT NOT NULL,</w:t>
+      </w:r>
+    </w:p>
+    <w:p>
+      <w:pPr>
+        <w:rPr>
+          <w:lang w:val="en-US"/>
+        </w:rPr>
+      </w:pPr>
+      <w:r>
+        <w:rPr>
+          <w:lang w:val="en-US"/>
+        </w:rPr>
+        <w:t xml:space="preserve">    </w:t>
+      </w:r>
+      <w:proofErr w:type="spellStart"/>
+      <w:r>
+        <w:rPr>
+          <w:lang w:val="en-US"/>
+        </w:rPr>
+        <w:t>FromPhone</w:t>
+      </w:r>
+      <w:proofErr w:type="spellEnd"/>
+      <w:r>
+        <w:rPr>
+          <w:lang w:val="en-US"/>
+        </w:rPr>
+        <w:t xml:space="preserve"> </w:t>
+      </w:r>
+      <w:proofErr w:type="gramStart"/>
+      <w:r>
+        <w:rPr>
+          <w:lang w:val="en-US"/>
+        </w:rPr>
+        <w:t>VARCHAR(</w:t>
+      </w:r>
+      <w:proofErr w:type="gramEnd"/>
+      <w:r>
+        <w:rPr>
+          <w:lang w:val="en-US"/>
+        </w:rPr>
+        <w:t>255) NOT NULL,</w:t>
+      </w:r>
+    </w:p>
+    <w:p>
+      <w:pPr>
+        <w:rPr>
+          <w:lang w:val="en-US"/>
+        </w:rPr>
+      </w:pPr>
+      <w:r>
+        <w:rPr>
+          <w:lang w:val="en-US"/>
+        </w:rPr>
+        <w:t xml:space="preserve">    </w:t>
+      </w:r>
+      <w:proofErr w:type="spellStart"/>
+      <w:r>
+        <w:rPr>
+          <w:lang w:val="en-US"/>
+        </w:rPr>
+        <w:t>ToPhone</w:t>
+      </w:r>
+      <w:proofErr w:type="spellEnd"/>
+      <w:r>
+        <w:rPr>
+          <w:lang w:val="en-US"/>
+        </w:rPr>
+        <w:t xml:space="preserve"> </w:t>
+      </w:r>
+      <w:proofErr w:type="gramStart"/>
+      <w:r>
+        <w:rPr>
+          <w:lang w:val="en-US"/>
+        </w:rPr>
+        <w:t>VARCHAR(</w:t>
+      </w:r>
+      <w:proofErr w:type="gramEnd"/>
+      <w:r>
+        <w:rPr>
+          <w:lang w:val="en-US"/>
+        </w:rPr>
+        <w:t>255) NOT NULL,</w:t>
+      </w:r>
+    </w:p>
+    <w:p>
+      <w:pPr>
+        <w:rPr>
+          <w:lang w:val="en-US"/>
+        </w:rPr>
+      </w:pPr>
+      <w:r>
+        <w:rPr>
+          <w:lang w:val="en-US"/>
+        </w:rPr>
+        <w:t xml:space="preserve">    </w:t>
+      </w:r>
+      <w:proofErr w:type="spellStart"/>
+      <w:r>
+        <w:rPr>
+          <w:lang w:val="en-US"/>
+        </w:rPr>
+        <w:t>CarrierId</w:t>
+      </w:r>
+      <w:proofErr w:type="spellEnd"/>
+      <w:r>
+        <w:rPr>
+          <w:lang w:val="en-US"/>
+        </w:rPr>
+        <w:t xml:space="preserve"> INT NOT NULL,</w:t>
+      </w:r>
+    </w:p>
+    <w:p>
+      <w:pPr>
+        <w:rPr>
+          <w:lang w:val="en-US"/>
+        </w:rPr>
+      </w:pPr>
+      <w:r>
+        <w:rPr>
+          <w:lang w:val="en-US"/>
+        </w:rPr>
+        <w:t xml:space="preserve">    </w:t>
+      </w:r>
+      <w:proofErr w:type="spellStart"/>
+      <w:r>
+        <w:rPr>
+          <w:lang w:val="en-US"/>
+        </w:rPr>
+        <w:t>StatusId</w:t>
+      </w:r>
+      <w:proofErr w:type="spellEnd"/>
+      <w:r>
+        <w:rPr>
+          <w:lang w:val="en-US"/>
+        </w:rPr>
+        <w:t xml:space="preserve"> INT NOT NULL,</w:t>
+      </w:r>
+    </w:p>
+    <w:p>
+      <w:pPr>
+        <w:rPr>
+          <w:lang w:val="en-US"/>
+        </w:rPr>
+      </w:pPr>
+      <w:r>
+        <w:rPr>
+          <w:lang w:val="en-US"/>
+        </w:rPr>
+        <w:t xml:space="preserve">    </w:t>
+      </w:r>
+      <w:proofErr w:type="spellStart"/>
+      <w:r>
+        <w:rPr>
+          <w:lang w:val="en-US"/>
+        </w:rPr>
+        <w:t>ShipDate</w:t>
+      </w:r>
+      <w:proofErr w:type="spellEnd"/>
+      <w:r>
+        <w:rPr>
+          <w:lang w:val="en-US"/>
+        </w:rPr>
+        <w:t xml:space="preserve"> </w:t>
+      </w:r>
+      <w:proofErr w:type="gramStart"/>
+      <w:r>
+        <w:rPr>
+          <w:lang w:val="en-US"/>
+        </w:rPr>
+        <w:t>VARCHAR(</w:t>
+      </w:r>
+      <w:proofErr w:type="gramEnd"/>
+      <w:r>
+        <w:rPr>
+          <w:lang w:val="en-US"/>
+        </w:rPr>
+        <w:t>30) NOT NULL,</w:t>
+      </w:r>
+    </w:p>
+    <w:p>
+      <w:pPr>
+        <w:rPr>
+          <w:lang w:val="en-US"/>
+        </w:rPr>
+      </w:pPr>
+      <w:r>
+        <w:rPr>
+          <w:lang w:val="en-US"/>
+        </w:rPr>
+        <w:t xml:space="preserve">    </w:t>
+      </w:r>
+      <w:proofErr w:type="spellStart"/>
+      <w:r>
+        <w:rPr>
+          <w:lang w:val="en-US"/>
+        </w:rPr>
+        <w:t>ArrivalDate</w:t>
+      </w:r>
+      <w:proofErr w:type="spellEnd"/>
+      <w:r>
+        <w:rPr>
+          <w:lang w:val="en-US"/>
+        </w:rPr>
+        <w:t xml:space="preserve"> </w:t>
+      </w:r>
+      <w:proofErr w:type="gramStart"/>
+      <w:r>
+        <w:rPr>
+          <w:lang w:val="en-US"/>
+        </w:rPr>
+        <w:t>VARCHAR(</w:t>
+      </w:r>
+      <w:proofErr w:type="gramEnd"/>
+      <w:r>
+        <w:rPr>
+          <w:lang w:val="en-US"/>
+        </w:rPr>
+        <w:t>30) NOT NULL,</w:t>
+      </w:r>
+    </w:p>
+    <w:p>
+      <w:pPr>
+        <w:rPr>
+          <w:lang w:val="en-US"/>
+        </w:rPr>
+      </w:pPr>
+      <w:r>
+        <w:rPr>
+          <w:lang w:val="en-US"/>
+        </w:rPr>
+        <w:t xml:space="preserve">    </w:t>
+      </w:r>
+      <w:proofErr w:type="spellStart"/>
+      <w:r>
+        <w:rPr>
+          <w:lang w:val="en-US"/>
+        </w:rPr>
+        <w:t>EstimatedArrivalDate</w:t>
+      </w:r>
+      <w:proofErr w:type="spellEnd"/>
+      <w:r>
+        <w:rPr>
+          <w:lang w:val="en-US"/>
+        </w:rPr>
+        <w:t xml:space="preserve"> </w:t>
+      </w:r>
+      <w:proofErr w:type="gramStart"/>
+      <w:r>
+        <w:rPr>
+          <w:lang w:val="en-US"/>
+        </w:rPr>
+        <w:t>VARCHAR(</w:t>
+      </w:r>
+      <w:proofErr w:type="gramEnd"/>
+      <w:r>
+        <w:rPr>
+          <w:lang w:val="en-US"/>
+        </w:rPr>
+        <w:t>30) NOT NULL,</w:t>
+      </w:r>
+    </w:p>
+    <w:p>
+      <w:pPr>
+        <w:rPr>
+          <w:lang w:val="en-US"/>
+        </w:rPr>
+      </w:pPr>
+      <w:r>
+        <w:rPr>
+          <w:lang w:val="en-US"/>
+        </w:rPr>
+        <w:t xml:space="preserve">    PRIMARY </w:t>
+      </w:r>
+      <w:proofErr w:type="gramStart"/>
+      <w:r>
+        <w:rPr>
+          <w:lang w:val="en-US"/>
+        </w:rPr>
+        <w:t>KEY(</w:t>
+      </w:r>
+      <w:proofErr w:type="gramEnd"/>
+      <w:r>
+        <w:rPr>
+          <w:lang w:val="en-US"/>
+        </w:rPr>
+        <w:t xml:space="preserve">Id, </w:t>
+      </w:r>
+      <w:proofErr w:type="spellStart"/>
+      <w:r>
+        <w:rPr>
+          <w:lang w:val="en-US"/>
+        </w:rPr>
+        <w:t>TrackingNumber</w:t>
+      </w:r>
+      <w:proofErr w:type="spellEnd"/>
+      <w:r>
+        <w:rPr>
+          <w:lang w:val="en-US"/>
+        </w:rPr>
+        <w:t>),</w:t>
+      </w:r>
+    </w:p>
+    <w:p>
+      <w:pPr>
+        <w:rPr>
+          <w:lang w:val="en-US"/>
+        </w:rPr>
+      </w:pPr>
+      <w:r>
+        <w:rPr>
+          <w:lang w:val="en-US"/>
+        </w:rPr>
+        <w:t xml:space="preserve">    FOREIGN KEY(</w:t>
+      </w:r>
+      <w:proofErr w:type="spellStart"/>
+      <w:r>
+        <w:rPr>
+          <w:lang w:val="en-US"/>
+        </w:rPr>
+        <w:t>FromPhone</w:t>
+      </w:r>
+      <w:proofErr w:type="spellEnd"/>
+      <w:r>
+        <w:rPr>
+          <w:lang w:val="en-US"/>
+        </w:rPr>
+        <w:t xml:space="preserve">) REFERENCES </w:t>
+      </w:r>
+      <w:proofErr w:type="gramStart"/>
+      <w:r>
+        <w:rPr>
+          <w:lang w:val="en-US"/>
+        </w:rPr>
+        <w:t>Customer(</w:t>
+      </w:r>
+      <w:proofErr w:type="gramEnd"/>
+      <w:r>
+        <w:rPr>
+          <w:lang w:val="en-US"/>
+        </w:rPr>
+        <w:t>Phone),</w:t>
+      </w:r>
+    </w:p>
+    <w:p>
+      <w:pPr>
+        <w:rPr>
+          <w:lang w:val="en-US"/>
+        </w:rPr>
+      </w:pPr>
+      <w:r>
+        <w:rPr>
+          <w:lang w:val="en-US"/>
+        </w:rPr>
+        <w:t xml:space="preserve">    FOREIGN KEY(</w:t>
+      </w:r>
+      <w:proofErr w:type="spellStart"/>
+      <w:r>
+        <w:rPr>
+          <w:lang w:val="en-US"/>
+        </w:rPr>
+        <w:t>ToPhone</w:t>
+      </w:r>
+      <w:proofErr w:type="spellEnd"/>
+      <w:r>
+        <w:rPr>
+          <w:lang w:val="en-US"/>
+        </w:rPr>
+        <w:t xml:space="preserve">) REFERENCES </w:t>
+      </w:r>
+      <w:proofErr w:type="gramStart"/>
+      <w:r>
+        <w:rPr>
+          <w:lang w:val="en-US"/>
+        </w:rPr>
+        <w:t>Customer(</w:t>
+      </w:r>
+      <w:proofErr w:type="gramEnd"/>
+      <w:r>
+        <w:rPr>
+          <w:lang w:val="en-US"/>
+        </w:rPr>
+        <w:t>Phone),</w:t>
+      </w:r>
+    </w:p>
+    <w:p>
+      <w:pPr>
+        <w:rPr>
+          <w:lang w:val="en-US"/>
+        </w:rPr>
+      </w:pPr>
+      <w:r>
+        <w:rPr>
+          <w:lang w:val="en-US"/>
+        </w:rPr>
+        <w:t xml:space="preserve">    FOREIGN KEY(</w:t>
+      </w:r>
+      <w:proofErr w:type="spellStart"/>
+      <w:r>
+        <w:rPr>
+          <w:lang w:val="en-US"/>
+        </w:rPr>
+        <w:t>CarrierId</w:t>
+      </w:r>
+      <w:proofErr w:type="spellEnd"/>
+      <w:r>
+        <w:rPr>
+          <w:lang w:val="en-US"/>
+        </w:rPr>
+        <w:t xml:space="preserve">) REFERENCES </w:t>
+      </w:r>
+      <w:proofErr w:type="gramStart"/>
+      <w:r>
+        <w:rPr>
+          <w:lang w:val="en-US"/>
+        </w:rPr>
+        <w:t>Carrier(</w:t>
+      </w:r>
+      <w:proofErr w:type="gramEnd"/>
+      <w:r>
+        <w:rPr>
+          <w:lang w:val="en-US"/>
+        </w:rPr>
+        <w:t>Id),</w:t>
+      </w:r>
+    </w:p>
+    <w:p>
+      <w:pPr>
+        <w:rPr>
+          <w:lang w:val="en-US"/>
+        </w:rPr>
+      </w:pPr>
+      <w:r>
+        <w:rPr>
+          <w:lang w:val="en-US"/>
+        </w:rPr>
+        <w:t xml:space="preserve">    FOREIGN KEY(</w:t>
+      </w:r>
+      <w:proofErr w:type="spellStart"/>
+      <w:r>
+        <w:rPr>
+          <w:lang w:val="en-US"/>
+        </w:rPr>
+        <w:t>StatusId</w:t>
+      </w:r>
+      <w:proofErr w:type="spellEnd"/>
+      <w:r>
+        <w:rPr>
+          <w:lang w:val="en-US"/>
+        </w:rPr>
+        <w:t xml:space="preserve">) REFERENCES </w:t>
+      </w:r>
+      <w:proofErr w:type="spellStart"/>
+      <w:proofErr w:type="gramStart"/>
+      <w:r>
+        <w:rPr>
+          <w:lang w:val="en-US"/>
+        </w:rPr>
+        <w:t>TrackStatus</w:t>
+      </w:r>
+      <w:proofErr w:type="spellEnd"/>
+      <w:r>
+        <w:rPr>
+          <w:lang w:val="en-US"/>
+        </w:rPr>
+        <w:t>(</w:t>
+      </w:r>
+      <w:proofErr w:type="gramEnd"/>
+      <w:r>
+        <w:rPr>
+          <w:lang w:val="en-US"/>
+        </w:rPr>
+        <w:t>Id)</w:t>
       </w:r>
     </w:p>
     <w:p>
@@ -836,33 +1704,69 @@
         <w:rPr>
           <w:lang w:val="en-US"/>
         </w:rPr>
-        <w:t>CREATE TABLE Package(</w:t>
-      </w:r>
-    </w:p>
-    <w:p>
-      <w:pPr>
-        <w:rPr>
-          <w:lang w:val="en-US"/>
-        </w:rPr>
-      </w:pPr>
-      <w:r>
-        <w:rPr>
-          <w:lang w:val="en-US"/>
-        </w:rPr>
-        <w:t xml:space="preserve">    Id INT NOT NULL auto_increment,</w:t>
-      </w:r>
-    </w:p>
-    <w:p>
-      <w:pPr>
-        <w:rPr>
-          <w:lang w:val="en-US"/>
-        </w:rPr>
-      </w:pPr>
-      <w:r>
-        <w:rPr>
-          <w:lang w:val="en-US"/>
-        </w:rPr>
-        <w:t xml:space="preserve">    ShipmentId INT NOT NULL,</w:t>
+        <w:t xml:space="preserve">CREATE TABLE </w:t>
+      </w:r>
+      <w:proofErr w:type="gramStart"/>
+      <w:r>
+        <w:rPr>
+          <w:lang w:val="en-US"/>
+        </w:rPr>
+        <w:t>Package(</w:t>
+      </w:r>
+      <w:proofErr w:type="gramEnd"/>
+    </w:p>
+    <w:p>
+      <w:pPr>
+        <w:rPr>
+          <w:lang w:val="en-US"/>
+        </w:rPr>
+      </w:pPr>
+      <w:r>
+        <w:rPr>
+          <w:lang w:val="en-US"/>
+        </w:rPr>
+        <w:t xml:space="preserve">    Id INT NOT NULL </w:t>
+      </w:r>
+      <w:proofErr w:type="spellStart"/>
+      <w:r>
+        <w:rPr>
+          <w:lang w:val="en-US"/>
+        </w:rPr>
+        <w:t>auto_increment</w:t>
+      </w:r>
+      <w:proofErr w:type="spellEnd"/>
+      <w:r>
+        <w:rPr>
+          <w:lang w:val="en-US"/>
+        </w:rPr>
+        <w:t>,</w:t>
+      </w:r>
+    </w:p>
+    <w:p>
+      <w:pPr>
+        <w:rPr>
+          <w:lang w:val="en-US"/>
+        </w:rPr>
+      </w:pPr>
+      <w:r>
+        <w:rPr>
+          <w:lang w:val="en-US"/>
+        </w:rPr>
+        <w:t xml:space="preserve">    </w:t>
+      </w:r>
+      <w:proofErr w:type="spellStart"/>
+      <w:r>
+        <w:rPr>
+          <w:lang w:val="en-US"/>
+        </w:rPr>
+        <w:t>ShipmentId</w:t>
+      </w:r>
+      <w:proofErr w:type="spellEnd"/>
+      <w:r>
+        <w:rPr>
+          <w:lang w:val="en-US"/>
+        </w:rPr>
+        <w:t xml:space="preserve"> INT NOT NULL,</w:t>
       </w:r>
     </w:p>
     <w:p>
@@ -927,7 +1831,35 @@
         <w:rPr>
           <w:lang w:val="en-US"/>
         </w:rPr>
-        <w:t xml:space="preserve">    FOREIGN KEY(ShipmentId) REFERENCES Shipment(Id)</w:t>
+        <w:t xml:space="preserve">    FOREIGN KEY(</w:t>
+      </w:r>
+      <w:proofErr w:type="spellStart"/>
+      <w:r>
+        <w:rPr>
+          <w:lang w:val="en-US"/>
+        </w:rPr>
+        <w:t>ShipmentId</w:t>
+      </w:r>
+      <w:proofErr w:type="spellEnd"/>
+      <w:r>
+        <w:rPr>
+          <w:lang w:val="en-US"/>
+        </w:rPr>
+        <w:t xml:space="preserve">) REFERENCES </w:t>
+      </w:r>
+      <w:proofErr w:type="gramStart"/>
+      <w:r>
+        <w:rPr>
+          <w:lang w:val="en-US"/>
+        </w:rPr>
+        <w:t>Shipment(</w:t>
+      </w:r>
+      <w:proofErr w:type="gramEnd"/>
+      <w:r>
+        <w:rPr>
+          <w:lang w:val="en-US"/>
+        </w:rPr>
+        <w:t>Id)</w:t>
       </w:r>
     </w:p>
     <w:p>
@@ -942,6 +1874,20 @@
         </w:rPr>
         <w:t>)</w:t>
       </w:r>
+    </w:p>
+    <w:p>
+      <w:pPr>
+        <w:rPr>
+          <w:lang w:val="en-US"/>
+        </w:rPr>
+      </w:pPr>
+    </w:p>
+    <w:p>
+      <w:pPr>
+        <w:rPr>
+          <w:lang w:val="en-US"/>
+        </w:rPr>
+      </w:pPr>
     </w:p>
     <w:sectPr>
       <w:pgSz w:w="12240" w:h="15840"/>

</xml_diff>